<commit_message>
część programistyczna zakończona działają wszystkie wymagania funkcjonalne moim zdaniem
</commit_message>
<xml_diff>
--- a/pietnastka/treść zadania.docx
+++ b/pietnastka/treść zadania.docx
@@ -1093,15 +1093,15 @@
           <w:rFonts w:ascii="Times New Roman" w:eastAsia="Times New Roman" w:hAnsi="Times New Roman" w:cs="Times New Roman"/>
           <w:sz w:val="24"/>
           <w:szCs w:val="24"/>
-          <w:highlight w:val="red"/>
-        </w:rPr>
-      </w:pPr>
-      <w:r>
-        <w:rPr>
-          <w:rFonts w:ascii="Times New Roman" w:eastAsia="Times New Roman" w:hAnsi="Times New Roman" w:cs="Times New Roman"/>
-          <w:sz w:val="24"/>
-          <w:szCs w:val="24"/>
-          <w:highlight w:val="red"/>
+          <w:highlight w:val="green"/>
+        </w:rPr>
+      </w:pPr>
+      <w:r>
+        <w:rPr>
+          <w:rFonts w:ascii="Times New Roman" w:eastAsia="Times New Roman" w:hAnsi="Times New Roman" w:cs="Times New Roman"/>
+          <w:sz w:val="24"/>
+          <w:szCs w:val="24"/>
+          <w:highlight w:val="green"/>
         </w:rPr>
         <w:t>strategii "wszerz";</w:t>
       </w:r>
@@ -1143,15 +1143,15 @@
           <w:rFonts w:ascii="Times New Roman" w:eastAsia="Times New Roman" w:hAnsi="Times New Roman" w:cs="Times New Roman"/>
           <w:sz w:val="24"/>
           <w:szCs w:val="24"/>
-          <w:highlight w:val="red"/>
-        </w:rPr>
-      </w:pPr>
-      <w:r>
-        <w:rPr>
-          <w:rFonts w:ascii="Times New Roman" w:eastAsia="Times New Roman" w:hAnsi="Times New Roman" w:cs="Times New Roman"/>
-          <w:sz w:val="24"/>
-          <w:szCs w:val="24"/>
-          <w:highlight w:val="red"/>
+          <w:highlight w:val="green"/>
+        </w:rPr>
+      </w:pPr>
+      <w:r>
+        <w:rPr>
+          <w:rFonts w:ascii="Times New Roman" w:eastAsia="Times New Roman" w:hAnsi="Times New Roman" w:cs="Times New Roman"/>
+          <w:sz w:val="24"/>
+          <w:szCs w:val="24"/>
+          <w:highlight w:val="green"/>
         </w:rPr>
         <w:t>strategii "najpierw najlepszy": A*, z następującymi heurystykami:</w:t>
       </w:r>
@@ -1168,15 +1168,15 @@
           <w:rFonts w:ascii="Times New Roman" w:eastAsia="Times New Roman" w:hAnsi="Times New Roman" w:cs="Times New Roman"/>
           <w:sz w:val="24"/>
           <w:szCs w:val="24"/>
-          <w:highlight w:val="red"/>
-        </w:rPr>
-      </w:pPr>
-      <w:r>
-        <w:rPr>
-          <w:rFonts w:ascii="Times New Roman" w:eastAsia="Times New Roman" w:hAnsi="Times New Roman" w:cs="Times New Roman"/>
-          <w:sz w:val="24"/>
-          <w:szCs w:val="24"/>
-          <w:highlight w:val="red"/>
+          <w:highlight w:val="green"/>
+        </w:rPr>
+      </w:pPr>
+      <w:r>
+        <w:rPr>
+          <w:rFonts w:ascii="Times New Roman" w:eastAsia="Times New Roman" w:hAnsi="Times New Roman" w:cs="Times New Roman"/>
+          <w:sz w:val="24"/>
+          <w:szCs w:val="24"/>
+          <w:highlight w:val="green"/>
         </w:rPr>
         <w:t xml:space="preserve">metryką </w:t>
       </w:r>
@@ -1186,7 +1186,7 @@
           <w:rFonts w:ascii="Times New Roman" w:eastAsia="Times New Roman" w:hAnsi="Times New Roman" w:cs="Times New Roman"/>
           <w:sz w:val="24"/>
           <w:szCs w:val="24"/>
-          <w:highlight w:val="red"/>
+          <w:highlight w:val="green"/>
         </w:rPr>
         <w:t>Hamminga</w:t>
       </w:r>
@@ -1196,7 +1196,7 @@
           <w:rFonts w:ascii="Times New Roman" w:eastAsia="Times New Roman" w:hAnsi="Times New Roman" w:cs="Times New Roman"/>
           <w:sz w:val="24"/>
           <w:szCs w:val="24"/>
-          <w:highlight w:val="red"/>
+          <w:highlight w:val="green"/>
         </w:rPr>
         <w:t>;</w:t>
       </w:r>
@@ -1213,15 +1213,15 @@
           <w:rFonts w:ascii="Times New Roman" w:eastAsia="Times New Roman" w:hAnsi="Times New Roman" w:cs="Times New Roman"/>
           <w:sz w:val="24"/>
           <w:szCs w:val="24"/>
-          <w:highlight w:val="red"/>
-        </w:rPr>
-      </w:pPr>
-      <w:r>
-        <w:rPr>
-          <w:rFonts w:ascii="Times New Roman" w:eastAsia="Times New Roman" w:hAnsi="Times New Roman" w:cs="Times New Roman"/>
-          <w:sz w:val="24"/>
-          <w:szCs w:val="24"/>
-          <w:highlight w:val="red"/>
+          <w:highlight w:val="green"/>
+        </w:rPr>
+      </w:pPr>
+      <w:r>
+        <w:rPr>
+          <w:rFonts w:ascii="Times New Roman" w:eastAsia="Times New Roman" w:hAnsi="Times New Roman" w:cs="Times New Roman"/>
+          <w:sz w:val="24"/>
+          <w:szCs w:val="24"/>
+          <w:highlight w:val="green"/>
         </w:rPr>
         <w:t>metryką Manhattan.</w:t>
       </w:r>
@@ -2168,7 +2168,7 @@
         <w:tblLook w:val="04A0"/>
       </w:tblPr>
       <w:tblGrid>
-        <w:gridCol w:w="3296"/>
+        <w:gridCol w:w="3242"/>
         <w:gridCol w:w="1234"/>
       </w:tblGrid>
       <w:tr>
@@ -2306,10 +2306,9 @@
             <w:r>
               <w:rPr>
                 <w:rFonts w:ascii="Times New Roman" w:eastAsia="Times New Roman" w:hAnsi="Times New Roman" w:cs="Times New Roman"/>
-                <w:i/>
-                <w:iCs/>
-                <w:sz w:val="24"/>
-                <w:szCs w:val="24"/>
+                <w:sz w:val="24"/>
+                <w:szCs w:val="24"/>
+                <w:highlight w:val="green"/>
               </w:rPr>
               <w:t>breadth-first</w:t>
             </w:r>
@@ -2317,10 +2316,9 @@
             <w:r>
               <w:rPr>
                 <w:rFonts w:ascii="Times New Roman" w:eastAsia="Times New Roman" w:hAnsi="Times New Roman" w:cs="Times New Roman"/>
-                <w:i/>
-                <w:iCs/>
-                <w:sz w:val="24"/>
-                <w:szCs w:val="24"/>
+                <w:sz w:val="24"/>
+                <w:szCs w:val="24"/>
+                <w:highlight w:val="green"/>
               </w:rPr>
               <w:t xml:space="preserve"> </w:t>
             </w:r>
@@ -2328,10 +2326,9 @@
             <w:r>
               <w:rPr>
                 <w:rFonts w:ascii="Times New Roman" w:eastAsia="Times New Roman" w:hAnsi="Times New Roman" w:cs="Times New Roman"/>
-                <w:i/>
-                <w:iCs/>
-                <w:sz w:val="24"/>
-                <w:szCs w:val="24"/>
+                <w:sz w:val="24"/>
+                <w:szCs w:val="24"/>
+                <w:highlight w:val="green"/>
               </w:rPr>
               <w:t>search</w:t>
             </w:r>
@@ -2435,10 +2432,9 @@
             <w:r>
               <w:rPr>
                 <w:rFonts w:ascii="Times New Roman" w:eastAsia="Times New Roman" w:hAnsi="Times New Roman" w:cs="Times New Roman"/>
-                <w:i/>
-                <w:iCs/>
-                <w:sz w:val="24"/>
-                <w:szCs w:val="24"/>
+                <w:sz w:val="24"/>
+                <w:szCs w:val="24"/>
+                <w:highlight w:val="green"/>
               </w:rPr>
               <w:t>depth-first</w:t>
             </w:r>
@@ -2446,10 +2442,9 @@
             <w:r>
               <w:rPr>
                 <w:rFonts w:ascii="Times New Roman" w:eastAsia="Times New Roman" w:hAnsi="Times New Roman" w:cs="Times New Roman"/>
-                <w:i/>
-                <w:iCs/>
-                <w:sz w:val="24"/>
-                <w:szCs w:val="24"/>
+                <w:sz w:val="24"/>
+                <w:szCs w:val="24"/>
+                <w:highlight w:val="green"/>
               </w:rPr>
               <w:t xml:space="preserve"> </w:t>
             </w:r>
@@ -2457,10 +2452,9 @@
             <w:r>
               <w:rPr>
                 <w:rFonts w:ascii="Times New Roman" w:eastAsia="Times New Roman" w:hAnsi="Times New Roman" w:cs="Times New Roman"/>
-                <w:i/>
-                <w:iCs/>
-                <w:sz w:val="24"/>
-                <w:szCs w:val="24"/>
+                <w:sz w:val="24"/>
+                <w:szCs w:val="24"/>
+                <w:highlight w:val="green"/>
               </w:rPr>
               <w:t>search</w:t>
             </w:r>
@@ -2562,10 +2556,9 @@
             <w:r>
               <w:rPr>
                 <w:rFonts w:ascii="Times New Roman" w:eastAsia="Times New Roman" w:hAnsi="Times New Roman" w:cs="Times New Roman"/>
-                <w:i/>
-                <w:iCs/>
-                <w:sz w:val="24"/>
-                <w:szCs w:val="24"/>
+                <w:sz w:val="24"/>
+                <w:szCs w:val="24"/>
+                <w:highlight w:val="green"/>
               </w:rPr>
               <w:t>A-star</w:t>
             </w:r>
@@ -2607,6 +2600,7 @@
                 <w:rFonts w:ascii="Times New Roman" w:eastAsia="Times New Roman" w:hAnsi="Times New Roman" w:cs="Times New Roman"/>
                 <w:sz w:val="24"/>
                 <w:szCs w:val="24"/>
+                <w:highlight w:val="green"/>
               </w:rPr>
             </w:pPr>
             <w:r>
@@ -2642,6 +2636,7 @@
           <w:rFonts w:ascii="Times New Roman" w:eastAsia="Times New Roman" w:hAnsi="Times New Roman" w:cs="Times New Roman"/>
           <w:sz w:val="24"/>
           <w:szCs w:val="24"/>
+          <w:highlight w:val="green"/>
         </w:rPr>
         <w:br w:type="textWrapping" w:clear="all"/>
       </w:r>
@@ -3151,6 +3146,7 @@
           <w:rFonts w:ascii="Times New Roman" w:eastAsia="Times New Roman" w:hAnsi="Times New Roman" w:cs="Times New Roman"/>
           <w:sz w:val="24"/>
           <w:szCs w:val="24"/>
+          <w:highlight w:val="green"/>
         </w:rPr>
         <w:t> </w:t>
       </w:r>
@@ -3158,10 +3154,9 @@
       <w:r>
         <w:rPr>
           <w:rFonts w:ascii="Times New Roman" w:eastAsia="Times New Roman" w:hAnsi="Times New Roman" w:cs="Times New Roman"/>
-          <w:i/>
-          <w:iCs/>
-          <w:sz w:val="24"/>
-          <w:szCs w:val="24"/>
+          <w:sz w:val="24"/>
+          <w:szCs w:val="24"/>
+          <w:highlight w:val="green"/>
         </w:rPr>
         <w:t>prawo-dół-góra-lewo</w:t>
       </w:r>
@@ -3186,24 +3181,30 @@
       </w:r>
       <w:r>
         <w:rPr>
-          <w:rFonts w:ascii="Courier New" w:eastAsia="Times New Roman" w:hAnsi="Courier New" w:cs="Courier New"/>
-          <w:sz w:val="19"/>
+          <w:rFonts w:ascii="Times New Roman" w:eastAsia="Times New Roman" w:hAnsi="Times New Roman" w:cs="Times New Roman"/>
+          <w:sz w:val="24"/>
+          <w:szCs w:val="24"/>
+          <w:highlight w:val="green"/>
         </w:rPr>
         <w:t xml:space="preserve">program </w:t>
       </w:r>
       <w:proofErr w:type="spellStart"/>
       <w:r>
         <w:rPr>
-          <w:rFonts w:ascii="Courier New" w:eastAsia="Times New Roman" w:hAnsi="Courier New" w:cs="Courier New"/>
-          <w:sz w:val="19"/>
+          <w:rFonts w:ascii="Times New Roman" w:eastAsia="Times New Roman" w:hAnsi="Times New Roman" w:cs="Times New Roman"/>
+          <w:sz w:val="24"/>
+          <w:szCs w:val="24"/>
+          <w:highlight w:val="green"/>
         </w:rPr>
         <w:t>bfs</w:t>
       </w:r>
       <w:proofErr w:type="spellEnd"/>
       <w:r>
         <w:rPr>
-          <w:rFonts w:ascii="Courier New" w:eastAsia="Times New Roman" w:hAnsi="Courier New" w:cs="Courier New"/>
-          <w:sz w:val="19"/>
+          <w:rFonts w:ascii="Times New Roman" w:eastAsia="Times New Roman" w:hAnsi="Times New Roman" w:cs="Times New Roman"/>
+          <w:sz w:val="24"/>
+          <w:szCs w:val="24"/>
+          <w:highlight w:val="green"/>
         </w:rPr>
         <w:t xml:space="preserve"> RDUL 4x4_01_0001.txt 4x4_01_0001_bfs_rdul_sol.txt 4x4_01_0001_bfs_rdul_stats.txt</w:t>
       </w:r>
@@ -3220,34 +3221,25 @@
           <w:rFonts w:ascii="Times New Roman" w:eastAsia="Times New Roman" w:hAnsi="Times New Roman" w:cs="Times New Roman"/>
           <w:sz w:val="24"/>
           <w:szCs w:val="24"/>
-          <w:highlight w:val="yellow"/>
-        </w:rPr>
-      </w:pPr>
-      <w:r>
-        <w:rPr>
-          <w:rFonts w:ascii="Times New Roman" w:eastAsia="Times New Roman" w:hAnsi="Times New Roman" w:cs="Times New Roman"/>
-          <w:sz w:val="24"/>
-          <w:szCs w:val="24"/>
-          <w:highlight w:val="yellow"/>
-        </w:rPr>
-        <w:t>strategia "w głąb" z porządkiem przeszukiwania sąsiedztwa</w:t>
-      </w:r>
-      <w:r>
-        <w:rPr>
-          <w:rFonts w:ascii="Times New Roman" w:eastAsia="Times New Roman" w:hAnsi="Times New Roman" w:cs="Times New Roman"/>
-          <w:sz w:val="24"/>
-          <w:szCs w:val="24"/>
-        </w:rPr>
-        <w:t> </w:t>
+          <w:highlight w:val="green"/>
+        </w:rPr>
+      </w:pPr>
+      <w:r>
+        <w:rPr>
+          <w:rFonts w:ascii="Times New Roman" w:eastAsia="Times New Roman" w:hAnsi="Times New Roman" w:cs="Times New Roman"/>
+          <w:sz w:val="24"/>
+          <w:szCs w:val="24"/>
+          <w:highlight w:val="green"/>
+        </w:rPr>
+        <w:t>strategia "w głąb" z porządkiem przeszukiwania sąsiedztwa </w:t>
       </w:r>
       <w:proofErr w:type="spellStart"/>
       <w:r>
         <w:rPr>
           <w:rFonts w:ascii="Times New Roman" w:eastAsia="Times New Roman" w:hAnsi="Times New Roman" w:cs="Times New Roman"/>
-          <w:i/>
-          <w:iCs/>
-          <w:sz w:val="24"/>
-          <w:szCs w:val="24"/>
+          <w:sz w:val="24"/>
+          <w:szCs w:val="24"/>
+          <w:highlight w:val="green"/>
         </w:rPr>
         <w:t>lewo-góra-dół-prawo</w:t>
       </w:r>
@@ -3257,7 +3249,7 @@
           <w:rFonts w:ascii="Times New Roman" w:eastAsia="Times New Roman" w:hAnsi="Times New Roman" w:cs="Times New Roman"/>
           <w:sz w:val="24"/>
           <w:szCs w:val="24"/>
-          <w:highlight w:val="yellow"/>
+          <w:highlight w:val="green"/>
         </w:rPr>
         <w:t>:</w:t>
       </w:r>
@@ -3266,30 +3258,28 @@
           <w:rFonts w:ascii="Times New Roman" w:eastAsia="Times New Roman" w:hAnsi="Times New Roman" w:cs="Times New Roman"/>
           <w:sz w:val="24"/>
           <w:szCs w:val="24"/>
-          <w:highlight w:val="yellow"/>
+          <w:highlight w:val="green"/>
         </w:rPr>
         <w:br/>
-      </w:r>
-      <w:r>
-        <w:rPr>
-          <w:rFonts w:ascii="Courier New" w:eastAsia="Times New Roman" w:hAnsi="Courier New" w:cs="Courier New"/>
-          <w:sz w:val="19"/>
-        </w:rPr>
         <w:t xml:space="preserve">program </w:t>
       </w:r>
       <w:proofErr w:type="spellStart"/>
       <w:r>
         <w:rPr>
-          <w:rFonts w:ascii="Courier New" w:eastAsia="Times New Roman" w:hAnsi="Courier New" w:cs="Courier New"/>
-          <w:sz w:val="19"/>
+          <w:rFonts w:ascii="Times New Roman" w:eastAsia="Times New Roman" w:hAnsi="Times New Roman" w:cs="Times New Roman"/>
+          <w:sz w:val="24"/>
+          <w:szCs w:val="24"/>
+          <w:highlight w:val="green"/>
         </w:rPr>
         <w:t>dfs</w:t>
       </w:r>
       <w:proofErr w:type="spellEnd"/>
       <w:r>
         <w:rPr>
-          <w:rFonts w:ascii="Courier New" w:eastAsia="Times New Roman" w:hAnsi="Courier New" w:cs="Courier New"/>
-          <w:sz w:val="19"/>
+          <w:rFonts w:ascii="Times New Roman" w:eastAsia="Times New Roman" w:hAnsi="Times New Roman" w:cs="Times New Roman"/>
+          <w:sz w:val="24"/>
+          <w:szCs w:val="24"/>
+          <w:highlight w:val="green"/>
         </w:rPr>
         <w:t xml:space="preserve"> LUDR 4x4_01_0001.txt 4x4_01_0001_dfs_ludr_sol.txt 4x4_01_0001_dfs_ludr_stats.txt</w:t>
       </w:r>
@@ -3306,15 +3296,15 @@
           <w:rFonts w:ascii="Times New Roman" w:eastAsia="Times New Roman" w:hAnsi="Times New Roman" w:cs="Times New Roman"/>
           <w:sz w:val="24"/>
           <w:szCs w:val="24"/>
-          <w:highlight w:val="yellow"/>
-        </w:rPr>
-      </w:pPr>
-      <w:r>
-        <w:rPr>
-          <w:rFonts w:ascii="Times New Roman" w:eastAsia="Times New Roman" w:hAnsi="Times New Roman" w:cs="Times New Roman"/>
-          <w:sz w:val="24"/>
-          <w:szCs w:val="24"/>
-          <w:highlight w:val="yellow"/>
+          <w:highlight w:val="green"/>
+        </w:rPr>
+      </w:pPr>
+      <w:r>
+        <w:rPr>
+          <w:rFonts w:ascii="Times New Roman" w:eastAsia="Times New Roman" w:hAnsi="Times New Roman" w:cs="Times New Roman"/>
+          <w:sz w:val="24"/>
+          <w:szCs w:val="24"/>
+          <w:highlight w:val="green"/>
         </w:rPr>
         <w:t>strategia A* z heurystyką w postaci metryki Manhattan:</w:t>
       </w:r>
@@ -3323,30 +3313,28 @@
           <w:rFonts w:ascii="Times New Roman" w:eastAsia="Times New Roman" w:hAnsi="Times New Roman" w:cs="Times New Roman"/>
           <w:sz w:val="24"/>
           <w:szCs w:val="24"/>
-          <w:highlight w:val="yellow"/>
+          <w:highlight w:val="green"/>
         </w:rPr>
         <w:br/>
-      </w:r>
-      <w:r>
-        <w:rPr>
-          <w:rFonts w:ascii="Courier New" w:eastAsia="Times New Roman" w:hAnsi="Courier New" w:cs="Courier New"/>
-          <w:sz w:val="19"/>
-        </w:rPr>
         <w:t xml:space="preserve">program astr </w:t>
       </w:r>
       <w:proofErr w:type="spellStart"/>
       <w:r>
         <w:rPr>
-          <w:rFonts w:ascii="Courier New" w:eastAsia="Times New Roman" w:hAnsi="Courier New" w:cs="Courier New"/>
-          <w:sz w:val="19"/>
+          <w:rFonts w:ascii="Times New Roman" w:eastAsia="Times New Roman" w:hAnsi="Times New Roman" w:cs="Times New Roman"/>
+          <w:sz w:val="24"/>
+          <w:szCs w:val="24"/>
+          <w:highlight w:val="green"/>
         </w:rPr>
         <w:t>manh</w:t>
       </w:r>
       <w:proofErr w:type="spellEnd"/>
       <w:r>
         <w:rPr>
-          <w:rFonts w:ascii="Courier New" w:eastAsia="Times New Roman" w:hAnsi="Courier New" w:cs="Courier New"/>
-          <w:sz w:val="19"/>
+          <w:rFonts w:ascii="Times New Roman" w:eastAsia="Times New Roman" w:hAnsi="Times New Roman" w:cs="Times New Roman"/>
+          <w:sz w:val="24"/>
+          <w:szCs w:val="24"/>
+          <w:highlight w:val="green"/>
         </w:rPr>
         <w:t xml:space="preserve"> 4x4_01_0001.txt 4x4_01_0001_astr_manh_sol.txt 4x4_01_0001_astr_manh_stats.txt</w:t>
       </w:r>
@@ -5340,6 +5328,7 @@
   <w:style w:type="paragraph" w:default="1" w:styleId="Normalny">
     <w:name w:val="Normal"/>
     <w:qFormat/>
+    <w:rsid w:val="002407D9"/>
   </w:style>
   <w:style w:type="paragraph" w:styleId="Nagwek2">
     <w:name w:val="heading 2"/>

</xml_diff>